<commit_message>
add week 1 handout
</commit_message>
<xml_diff>
--- a/weekly handouts/Session 1 - Intro.docx
+++ b/weekly handouts/Session 1 - Intro.docx
@@ -23,30 +23,365 @@
     </w:p>
     <w:p>
       <w:pPr>
+        <w:pStyle w:val="Heading2"/>
+      </w:pPr>
+      <w:r>
+        <w:t>Today we did an introduction to the Scratch programming environment.</w:t>
+      </w:r>
+    </w:p>
+    <w:p>
+      <w:pPr>
+        <w:pStyle w:val="Heading2"/>
+      </w:pPr>
+      <w:r>
+        <w:t xml:space="preserve">We learned about </w:t>
+      </w:r>
+    </w:p>
+    <w:tbl>
+      <w:tblPr>
+        <w:tblStyle w:val="TableGrid"/>
+        <w:tblW w:w="0" w:type="auto"/>
+        <w:tblLook w:val="04A0" w:firstRow="1" w:lastRow="0" w:firstColumn="1" w:lastColumn="0" w:noHBand="0" w:noVBand="1"/>
+      </w:tblPr>
+      <w:tblGrid>
+        <w:gridCol w:w="4788"/>
+        <w:gridCol w:w="4788"/>
+      </w:tblGrid>
+      <w:tr>
+        <w:tc>
+          <w:tcPr>
+            <w:tcW w:w="4788" w:type="dxa"/>
+          </w:tcPr>
+          <w:p>
+            <w:pPr>
+              <w:pStyle w:val="Heading2"/>
+              <w:outlineLvl w:val="1"/>
+            </w:pPr>
+            <w:r>
+              <w:t>S</w:t>
+            </w:r>
+            <w:r>
+              <w:t xml:space="preserve">prites         </w:t>
+            </w:r>
+            <w:r>
+              <w:rPr>
+                <w:noProof/>
+              </w:rPr>
+              <w:drawing>
+                <wp:inline distT="0" distB="0" distL="0" distR="0" wp14:anchorId="50731D2F" wp14:editId="6B338750">
+                  <wp:extent cx="609600" cy="714375"/>
+                  <wp:effectExtent l="0" t="0" r="0" b="9525"/>
+                  <wp:docPr id="1" name="Picture 1"/>
+                  <wp:cNvGraphicFramePr>
+                    <a:graphicFrameLocks xmlns:a="http://schemas.openxmlformats.org/drawingml/2006/main" noChangeAspect="1"/>
+                  </wp:cNvGraphicFramePr>
+                  <a:graphic xmlns:a="http://schemas.openxmlformats.org/drawingml/2006/main">
+                    <a:graphicData uri="http://schemas.openxmlformats.org/drawingml/2006/picture">
+                      <pic:pic xmlns:pic="http://schemas.openxmlformats.org/drawingml/2006/picture">
+                        <pic:nvPicPr>
+                          <pic:cNvPr id="0" name=""/>
+                          <pic:cNvPicPr/>
+                        </pic:nvPicPr>
+                        <pic:blipFill>
+                          <a:blip r:embed="rId6"/>
+                          <a:stretch>
+                            <a:fillRect/>
+                          </a:stretch>
+                        </pic:blipFill>
+                        <pic:spPr>
+                          <a:xfrm>
+                            <a:off x="0" y="0"/>
+                            <a:ext cx="609600" cy="714375"/>
+                          </a:xfrm>
+                          <a:prstGeom prst="rect">
+                            <a:avLst/>
+                          </a:prstGeom>
+                        </pic:spPr>
+                      </pic:pic>
+                    </a:graphicData>
+                  </a:graphic>
+                </wp:inline>
+              </w:drawing>
+            </w:r>
+          </w:p>
+        </w:tc>
+        <w:tc>
+          <w:tcPr>
+            <w:tcW w:w="4788" w:type="dxa"/>
+          </w:tcPr>
+          <w:p>
+            <w:pPr>
+              <w:pStyle w:val="Heading2"/>
+              <w:outlineLvl w:val="1"/>
+            </w:pPr>
+            <w:r>
+              <w:t>Blocks</w:t>
+            </w:r>
+            <w:r>
+              <w:t xml:space="preserve">         </w:t>
+            </w:r>
+          </w:p>
+          <w:p>
+            <w:pPr>
+              <w:pStyle w:val="Heading2"/>
+              <w:outlineLvl w:val="1"/>
+            </w:pPr>
+            <w:r>
+              <w:rPr>
+                <w:noProof/>
+              </w:rPr>
+              <w:drawing>
+                <wp:inline distT="0" distB="0" distL="0" distR="0" wp14:anchorId="09FC45C8" wp14:editId="2E0DCCB8">
+                  <wp:extent cx="1038225" cy="247650"/>
+                  <wp:effectExtent l="0" t="0" r="9525" b="0"/>
+                  <wp:docPr id="3" name="Picture 3"/>
+                  <wp:cNvGraphicFramePr>
+                    <a:graphicFrameLocks xmlns:a="http://schemas.openxmlformats.org/drawingml/2006/main" noChangeAspect="1"/>
+                  </wp:cNvGraphicFramePr>
+                  <a:graphic xmlns:a="http://schemas.openxmlformats.org/drawingml/2006/main">
+                    <a:graphicData uri="http://schemas.openxmlformats.org/drawingml/2006/picture">
+                      <pic:pic xmlns:pic="http://schemas.openxmlformats.org/drawingml/2006/picture">
+                        <pic:nvPicPr>
+                          <pic:cNvPr id="0" name=""/>
+                          <pic:cNvPicPr/>
+                        </pic:nvPicPr>
+                        <pic:blipFill>
+                          <a:blip r:embed="rId7"/>
+                          <a:stretch>
+                            <a:fillRect/>
+                          </a:stretch>
+                        </pic:blipFill>
+                        <pic:spPr>
+                          <a:xfrm>
+                            <a:off x="0" y="0"/>
+                            <a:ext cx="1038225" cy="247650"/>
+                          </a:xfrm>
+                          <a:prstGeom prst="rect">
+                            <a:avLst/>
+                          </a:prstGeom>
+                        </pic:spPr>
+                      </pic:pic>
+                    </a:graphicData>
+                  </a:graphic>
+                </wp:inline>
+              </w:drawing>
+            </w:r>
+          </w:p>
+        </w:tc>
+      </w:tr>
+      <w:tr>
+        <w:tc>
+          <w:tcPr>
+            <w:tcW w:w="4788" w:type="dxa"/>
+          </w:tcPr>
+          <w:p>
+            <w:pPr>
+              <w:pStyle w:val="Heading2"/>
+              <w:outlineLvl w:val="1"/>
+            </w:pPr>
+            <w:r>
+              <w:rPr>
+                <w:noProof/>
+              </w:rPr>
+              <w:drawing>
+                <wp:anchor distT="0" distB="0" distL="114300" distR="114300" simplePos="0" relativeHeight="251658240" behindDoc="1" locked="0" layoutInCell="1" allowOverlap="1" wp14:anchorId="6BA9229E" wp14:editId="52A1F372">
+                  <wp:simplePos x="0" y="0"/>
+                  <wp:positionH relativeFrom="column">
+                    <wp:posOffset>521970</wp:posOffset>
+                  </wp:positionH>
+                  <wp:positionV relativeFrom="paragraph">
+                    <wp:posOffset>489585</wp:posOffset>
+                  </wp:positionV>
+                  <wp:extent cx="2343150" cy="2714625"/>
+                  <wp:effectExtent l="0" t="0" r="0" b="9525"/>
+                  <wp:wrapTight wrapText="bothSides">
+                    <wp:wrapPolygon edited="0">
+                      <wp:start x="0" y="0"/>
+                      <wp:lineTo x="0" y="21524"/>
+                      <wp:lineTo x="21424" y="21524"/>
+                      <wp:lineTo x="21424" y="0"/>
+                      <wp:lineTo x="0" y="0"/>
+                    </wp:wrapPolygon>
+                  </wp:wrapTight>
+                  <wp:docPr id="2" name="Picture 2"/>
+                  <wp:cNvGraphicFramePr>
+                    <a:graphicFrameLocks xmlns:a="http://schemas.openxmlformats.org/drawingml/2006/main" noChangeAspect="1"/>
+                  </wp:cNvGraphicFramePr>
+                  <a:graphic xmlns:a="http://schemas.openxmlformats.org/drawingml/2006/main">
+                    <a:graphicData uri="http://schemas.openxmlformats.org/drawingml/2006/picture">
+                      <pic:pic xmlns:pic="http://schemas.openxmlformats.org/drawingml/2006/picture">
+                        <pic:nvPicPr>
+                          <pic:cNvPr id="0" name=""/>
+                          <pic:cNvPicPr/>
+                        </pic:nvPicPr>
+                        <pic:blipFill>
+                          <a:blip r:embed="rId8">
+                            <a:extLst>
+                              <a:ext uri="{28A0092B-C50C-407E-A947-70E740481C1C}">
+                                <a14:useLocalDpi xmlns:a14="http://schemas.microsoft.com/office/drawing/2010/main" val="0"/>
+                              </a:ext>
+                            </a:extLst>
+                          </a:blip>
+                          <a:stretch>
+                            <a:fillRect/>
+                          </a:stretch>
+                        </pic:blipFill>
+                        <pic:spPr>
+                          <a:xfrm>
+                            <a:off x="0" y="0"/>
+                            <a:ext cx="2343150" cy="2714625"/>
+                          </a:xfrm>
+                          <a:prstGeom prst="rect">
+                            <a:avLst/>
+                          </a:prstGeom>
+                        </pic:spPr>
+                      </pic:pic>
+                    </a:graphicData>
+                  </a:graphic>
+                  <wp14:sizeRelH relativeFrom="page">
+                    <wp14:pctWidth>0</wp14:pctWidth>
+                  </wp14:sizeRelH>
+                  <wp14:sizeRelV relativeFrom="page">
+                    <wp14:pctHeight>0</wp14:pctHeight>
+                  </wp14:sizeRelV>
+                </wp:anchor>
+              </w:drawing>
+            </w:r>
+            <w:r>
+              <w:t>Costumes</w:t>
+            </w:r>
+          </w:p>
+          <w:p>
+            <w:pPr>
+              <w:pStyle w:val="Heading2"/>
+              <w:outlineLvl w:val="1"/>
+            </w:pPr>
+          </w:p>
+        </w:tc>
+        <w:tc>
+          <w:tcPr>
+            <w:tcW w:w="4788" w:type="dxa"/>
+          </w:tcPr>
+          <w:p>
+            <w:pPr>
+              <w:pStyle w:val="Heading2"/>
+              <w:outlineLvl w:val="1"/>
+            </w:pPr>
+            <w:r>
+              <w:t>S</w:t>
+            </w:r>
+            <w:r>
+              <w:t xml:space="preserve">cripts </w:t>
+            </w:r>
+          </w:p>
+          <w:p/>
+          <w:p>
+            <w:r>
+              <w:rPr>
+                <w:noProof/>
+              </w:rPr>
+              <w:drawing>
+                <wp:inline distT="0" distB="0" distL="0" distR="0" wp14:anchorId="68E01C51" wp14:editId="78AB4B6E">
+                  <wp:extent cx="2095500" cy="1657350"/>
+                  <wp:effectExtent l="0" t="0" r="0" b="0"/>
+                  <wp:docPr id="4" name="Picture 4"/>
+                  <wp:cNvGraphicFramePr>
+                    <a:graphicFrameLocks xmlns:a="http://schemas.openxmlformats.org/drawingml/2006/main" noChangeAspect="1"/>
+                  </wp:cNvGraphicFramePr>
+                  <a:graphic xmlns:a="http://schemas.openxmlformats.org/drawingml/2006/main">
+                    <a:graphicData uri="http://schemas.openxmlformats.org/drawingml/2006/picture">
+                      <pic:pic xmlns:pic="http://schemas.openxmlformats.org/drawingml/2006/picture">
+                        <pic:nvPicPr>
+                          <pic:cNvPr id="0" name=""/>
+                          <pic:cNvPicPr/>
+                        </pic:nvPicPr>
+                        <pic:blipFill>
+                          <a:blip r:embed="rId9"/>
+                          <a:stretch>
+                            <a:fillRect/>
+                          </a:stretch>
+                        </pic:blipFill>
+                        <pic:spPr>
+                          <a:xfrm>
+                            <a:off x="0" y="0"/>
+                            <a:ext cx="2095500" cy="1657350"/>
+                          </a:xfrm>
+                          <a:prstGeom prst="rect">
+                            <a:avLst/>
+                          </a:prstGeom>
+                        </pic:spPr>
+                      </pic:pic>
+                    </a:graphicData>
+                  </a:graphic>
+                </wp:inline>
+              </w:drawing>
+            </w:r>
+          </w:p>
+          <w:p>
+            <w:pPr>
+              <w:pStyle w:val="Heading2"/>
+              <w:outlineLvl w:val="1"/>
+            </w:pPr>
+            <w:bookmarkStart w:id="0" w:name="_GoBack"/>
+            <w:bookmarkEnd w:id="0"/>
+          </w:p>
+        </w:tc>
+      </w:tr>
+    </w:tbl>
+    <w:p>
+      <w:pPr>
+        <w:pStyle w:val="Heading2"/>
+      </w:pPr>
+    </w:p>
+    <w:p>
+      <w:pPr>
+        <w:pStyle w:val="Heading2"/>
+      </w:pPr>
+      <w:r>
+        <w:t>You can try this at home (after checking with your parents) by visiting the Scratch site at MIT:</w:t>
+      </w:r>
+    </w:p>
+    <w:p>
+      <w:pPr>
+        <w:pStyle w:val="Heading2"/>
+      </w:pPr>
+      <w:r>
+        <w:tab/>
+        <w:t>http://scratch.mit.edu/</w:t>
+      </w:r>
+    </w:p>
+    <w:p/>
+    <w:p>
+      <w:pPr>
         <w:rPr>
           <w:b/>
         </w:rPr>
       </w:pPr>
-      <w:r>
-        <w:rPr>
-          <w:b/>
-        </w:rPr>
-        <w:t>Step 1:</w:t>
-      </w:r>
     </w:p>
     <w:p>
-      <w:proofErr w:type="gramStart"/>
-      <w:r>
-        <w:t>Did not have handout this week.</w:t>
-      </w:r>
-      <w:proofErr w:type="gramEnd"/>
+      <w:pPr>
+        <w:pStyle w:val="Heading2"/>
+      </w:pPr>
     </w:p>
     <w:p>
-      <w:r>
-        <w:t xml:space="preserve">Demo of three programs </w:t>
-      </w:r>
-      <w:bookmarkStart w:id="0" w:name="_GoBack"/>
-      <w:bookmarkEnd w:id="0"/>
+      <w:pPr>
+        <w:pStyle w:val="Heading2"/>
+      </w:pPr>
+    </w:p>
+    <w:p>
+      <w:pPr>
+        <w:pStyle w:val="Heading2"/>
+      </w:pPr>
+    </w:p>
+    <w:p>
+      <w:pPr>
+        <w:pStyle w:val="Heading2"/>
+      </w:pPr>
+    </w:p>
+    <w:p>
+      <w:pPr>
+        <w:pStyle w:val="Heading2"/>
+      </w:pPr>
     </w:p>
     <w:sectPr>
       <w:pgSz w:w="12240" w:h="15840"/>
@@ -338,6 +673,30 @@
     <w:name w:val="Normal"/>
     <w:qFormat/>
   </w:style>
+  <w:style w:type="paragraph" w:styleId="Heading2">
+    <w:name w:val="heading 2"/>
+    <w:basedOn w:val="Normal"/>
+    <w:next w:val="Normal"/>
+    <w:link w:val="Heading2Char"/>
+    <w:uiPriority w:val="9"/>
+    <w:unhideWhenUsed/>
+    <w:qFormat/>
+    <w:rsid w:val="00AB13EB"/>
+    <w:pPr>
+      <w:keepNext/>
+      <w:keepLines/>
+      <w:spacing w:before="200" w:after="0"/>
+      <w:outlineLvl w:val="1"/>
+    </w:pPr>
+    <w:rPr>
+      <w:rFonts w:asciiTheme="majorHAnsi" w:eastAsiaTheme="majorEastAsia" w:hAnsiTheme="majorHAnsi" w:cstheme="majorBidi"/>
+      <w:b/>
+      <w:bCs/>
+      <w:color w:val="4F81BD" w:themeColor="accent1"/>
+      <w:sz w:val="26"/>
+      <w:szCs w:val="26"/>
+    </w:rPr>
+  </w:style>
   <w:style w:type="character" w:default="1" w:styleId="DefaultParagraphFont">
     <w:name w:val="Default Paragraph Font"/>
     <w:uiPriority w:val="1"/>
@@ -405,6 +764,47 @@
       <w:ind w:left="720"/>
       <w:contextualSpacing/>
     </w:pPr>
+  </w:style>
+  <w:style w:type="character" w:customStyle="1" w:styleId="Heading2Char">
+    <w:name w:val="Heading 2 Char"/>
+    <w:basedOn w:val="DefaultParagraphFont"/>
+    <w:link w:val="Heading2"/>
+    <w:uiPriority w:val="9"/>
+    <w:rsid w:val="00AB13EB"/>
+    <w:rPr>
+      <w:rFonts w:asciiTheme="majorHAnsi" w:eastAsiaTheme="majorEastAsia" w:hAnsiTheme="majorHAnsi" w:cstheme="majorBidi"/>
+      <w:b/>
+      <w:bCs/>
+      <w:color w:val="4F81BD" w:themeColor="accent1"/>
+      <w:sz w:val="26"/>
+      <w:szCs w:val="26"/>
+    </w:rPr>
+  </w:style>
+  <w:style w:type="table" w:styleId="TableGrid">
+    <w:name w:val="Table Grid"/>
+    <w:basedOn w:val="TableNormal"/>
+    <w:uiPriority w:val="59"/>
+    <w:rsid w:val="00AB13EB"/>
+    <w:pPr>
+      <w:spacing w:after="0" w:line="240" w:lineRule="auto"/>
+    </w:pPr>
+    <w:tblPr>
+      <w:tblInd w:w="0" w:type="dxa"/>
+      <w:tblBorders>
+        <w:top w:val="single" w:sz="4" w:space="0" w:color="auto"/>
+        <w:left w:val="single" w:sz="4" w:space="0" w:color="auto"/>
+        <w:bottom w:val="single" w:sz="4" w:space="0" w:color="auto"/>
+        <w:right w:val="single" w:sz="4" w:space="0" w:color="auto"/>
+        <w:insideH w:val="single" w:sz="4" w:space="0" w:color="auto"/>
+        <w:insideV w:val="single" w:sz="4" w:space="0" w:color="auto"/>
+      </w:tblBorders>
+      <w:tblCellMar>
+        <w:top w:w="0" w:type="dxa"/>
+        <w:left w:w="108" w:type="dxa"/>
+        <w:bottom w:w="0" w:type="dxa"/>
+        <w:right w:w="108" w:type="dxa"/>
+      </w:tblCellMar>
+    </w:tblPr>
   </w:style>
 </w:styles>
 </file>
@@ -569,6 +969,30 @@
     <w:name w:val="Normal"/>
     <w:qFormat/>
   </w:style>
+  <w:style w:type="paragraph" w:styleId="Heading2">
+    <w:name w:val="heading 2"/>
+    <w:basedOn w:val="Normal"/>
+    <w:next w:val="Normal"/>
+    <w:link w:val="Heading2Char"/>
+    <w:uiPriority w:val="9"/>
+    <w:unhideWhenUsed/>
+    <w:qFormat/>
+    <w:rsid w:val="00AB13EB"/>
+    <w:pPr>
+      <w:keepNext/>
+      <w:keepLines/>
+      <w:spacing w:before="200" w:after="0"/>
+      <w:outlineLvl w:val="1"/>
+    </w:pPr>
+    <w:rPr>
+      <w:rFonts w:asciiTheme="majorHAnsi" w:eastAsiaTheme="majorEastAsia" w:hAnsiTheme="majorHAnsi" w:cstheme="majorBidi"/>
+      <w:b/>
+      <w:bCs/>
+      <w:color w:val="4F81BD" w:themeColor="accent1"/>
+      <w:sz w:val="26"/>
+      <w:szCs w:val="26"/>
+    </w:rPr>
+  </w:style>
   <w:style w:type="character" w:default="1" w:styleId="DefaultParagraphFont">
     <w:name w:val="Default Paragraph Font"/>
     <w:uiPriority w:val="1"/>
@@ -636,6 +1060,47 @@
       <w:ind w:left="720"/>
       <w:contextualSpacing/>
     </w:pPr>
+  </w:style>
+  <w:style w:type="character" w:customStyle="1" w:styleId="Heading2Char">
+    <w:name w:val="Heading 2 Char"/>
+    <w:basedOn w:val="DefaultParagraphFont"/>
+    <w:link w:val="Heading2"/>
+    <w:uiPriority w:val="9"/>
+    <w:rsid w:val="00AB13EB"/>
+    <w:rPr>
+      <w:rFonts w:asciiTheme="majorHAnsi" w:eastAsiaTheme="majorEastAsia" w:hAnsiTheme="majorHAnsi" w:cstheme="majorBidi"/>
+      <w:b/>
+      <w:bCs/>
+      <w:color w:val="4F81BD" w:themeColor="accent1"/>
+      <w:sz w:val="26"/>
+      <w:szCs w:val="26"/>
+    </w:rPr>
+  </w:style>
+  <w:style w:type="table" w:styleId="TableGrid">
+    <w:name w:val="Table Grid"/>
+    <w:basedOn w:val="TableNormal"/>
+    <w:uiPriority w:val="59"/>
+    <w:rsid w:val="00AB13EB"/>
+    <w:pPr>
+      <w:spacing w:after="0" w:line="240" w:lineRule="auto"/>
+    </w:pPr>
+    <w:tblPr>
+      <w:tblInd w:w="0" w:type="dxa"/>
+      <w:tblBorders>
+        <w:top w:val="single" w:sz="4" w:space="0" w:color="auto"/>
+        <w:left w:val="single" w:sz="4" w:space="0" w:color="auto"/>
+        <w:bottom w:val="single" w:sz="4" w:space="0" w:color="auto"/>
+        <w:right w:val="single" w:sz="4" w:space="0" w:color="auto"/>
+        <w:insideH w:val="single" w:sz="4" w:space="0" w:color="auto"/>
+        <w:insideV w:val="single" w:sz="4" w:space="0" w:color="auto"/>
+      </w:tblBorders>
+      <w:tblCellMar>
+        <w:top w:w="0" w:type="dxa"/>
+        <w:left w:w="108" w:type="dxa"/>
+        <w:bottom w:w="0" w:type="dxa"/>
+        <w:right w:w="108" w:type="dxa"/>
+      </w:tblCellMar>
+    </w:tblPr>
   </w:style>
 </w:styles>
 </file>

</xml_diff>